<commit_message>
Adicao de instrucoes sobre o uso de SW
Instruções sobre quando instalar e usar os softwares de apoio para modelagem de BD
</commit_message>
<xml_diff>
--- a/PastaModelosDados/1TBD-LISTA DE SOFTWARES DE APOIO DATA GOVERNANCE.docx
+++ b/PastaModelosDados/1TBD-LISTA DE SOFTWARES DE APOIO DATA GOVERNANCE.docx
@@ -29,7 +29,7 @@
           <w:rStyle w:val="Hyperlink"/>
         </w:rPr>
       </w:pPr>
-      <w:hyperlink w:history="1" r:id="rId5">
+      <w:hyperlink r:id="rId8" w:history="1">
         <w:r>
           <w:rPr>
             <w:rStyle w:val="Hyperlink"/>
@@ -97,7 +97,7 @@
       <w:pPr>
         <w:ind w:firstLine="708"/>
       </w:pPr>
-      <w:hyperlink w:history="1" r:id="rId6">
+      <w:hyperlink r:id="rId9" w:history="1">
         <w:r>
           <w:rPr>
             <w:rStyle w:val="Hyperlink"/>
@@ -114,17 +114,15 @@
           <w:numId w:val="1"/>
         </w:numPr>
       </w:pPr>
-      <w:proofErr w:type="gramStart"/>
       <w:r>
         <w:t>PENCIL  PROTOTYPER</w:t>
       </w:r>
-      <w:proofErr w:type="gramEnd"/>
     </w:p>
     <w:p>
       <w:pPr>
         <w:ind w:firstLine="708"/>
       </w:pPr>
-      <w:hyperlink w:history="1" r:id="rId7">
+      <w:hyperlink r:id="rId10" w:history="1">
         <w:r>
           <w:rPr>
             <w:rStyle w:val="Hyperlink"/>
@@ -152,7 +150,7 @@
           <w:rStyle w:val="Hyperlink"/>
         </w:rPr>
       </w:pPr>
-      <w:hyperlink w:history="1" r:id="rId8">
+      <w:hyperlink r:id="rId11" w:history="1">
         <w:r>
           <w:rPr>
             <w:rStyle w:val="Hyperlink"/>
@@ -178,167 +176,100 @@
         </w:numPr>
       </w:pPr>
       <w:r>
-        <w:t>PENTAHO DI</w:t>
-      </w:r>
-      <w:r>
-        <w:t>:</w:t>
-      </w:r>
-    </w:p>
-    <w:p>
-      <w:pPr>
-        <w:pStyle w:val="PargrafodaLista"/>
-      </w:pPr>
-      <w:hyperlink w:history="1" r:id="rId9">
+        <w:t>PENTAHO DI:</w:t>
+      </w:r>
+    </w:p>
+    <w:p>
+      <w:pPr>
+        <w:pStyle w:val="PargrafodaLista"/>
+      </w:pPr>
+      <w:hyperlink r:id="rId12" w:history="1">
         <w:r>
           <w:rPr>
             <w:rStyle w:val="Hyperlink"/>
           </w:rPr>
-          <w:t xml:space="preserve">Como instalar o </w:t>
+          <w:t>Como instalar o Pentaho Data Integration no Windows - Erick Nishimoto</w:t>
         </w:r>
-        <w:proofErr w:type="spellStart"/>
+      </w:hyperlink>
+    </w:p>
+    <w:p>
+      <w:pPr>
+        <w:pStyle w:val="PargrafodaLista"/>
+      </w:pPr>
+    </w:p>
+    <w:p>
+      <w:pPr>
+        <w:pStyle w:val="PargrafodaLista"/>
+        <w:numPr>
+          <w:ilvl w:val="0"/>
+          <w:numId w:val="1"/>
+        </w:numPr>
+      </w:pPr>
+      <w:r>
+        <w:t>DATA CLEANER</w:t>
+      </w:r>
+    </w:p>
+    <w:p>
+      <w:pPr>
+        <w:pStyle w:val="PargrafodaLista"/>
+      </w:pPr>
+      <w:hyperlink r:id="rId13" w:history="1">
         <w:r>
           <w:rPr>
             <w:rStyle w:val="Hyperlink"/>
           </w:rPr>
-          <w:t>Pentaho</w:t>
+          <w:t>DataCleaner download | SourceForge.net</w:t>
         </w:r>
-        <w:proofErr w:type="spellEnd"/>
+      </w:hyperlink>
+    </w:p>
+    <w:p>
+      <w:pPr>
+        <w:pStyle w:val="PargrafodaLista"/>
+      </w:pPr>
+    </w:p>
+    <w:p>
+      <w:pPr>
+        <w:pStyle w:val="PargrafodaLista"/>
+        <w:numPr>
+          <w:ilvl w:val="0"/>
+          <w:numId w:val="1"/>
+        </w:numPr>
+      </w:pPr>
+      <w:r>
+        <w:t>CRIE CONTAS PARA USO ON LINE EM</w:t>
+      </w:r>
+    </w:p>
+    <w:p>
+      <w:pPr>
+        <w:ind w:firstLine="708"/>
+      </w:pPr>
+      <w:hyperlink r:id="rId14">
         <w:r>
           <w:rPr>
             <w:rStyle w:val="Hyperlink"/>
           </w:rPr>
-          <w:t xml:space="preserve"> Data </w:t>
+          <w:t>Trello</w:t>
         </w:r>
-        <w:proofErr w:type="spellStart"/>
+      </w:hyperlink>
+    </w:p>
+    <w:p>
+      <w:pPr>
+        <w:ind w:firstLine="708"/>
+      </w:pPr>
+      <w:r>
+        <w:t>e</w:t>
+      </w:r>
+    </w:p>
+    <w:p>
+      <w:pPr>
+        <w:spacing w:line="257" w:lineRule="auto"/>
+        <w:ind w:firstLine="708"/>
+      </w:pPr>
+      <w:hyperlink r:id="rId15">
         <w:r>
           <w:rPr>
             <w:rStyle w:val="Hyperlink"/>
-          </w:rPr>
-          <w:t>Integration</w:t>
-        </w:r>
-        <w:proofErr w:type="spellEnd"/>
-        <w:r>
-          <w:rPr>
-            <w:rStyle w:val="Hyperlink"/>
-          </w:rPr>
-          <w:t xml:space="preserve"> no Windows - Erick </w:t>
-        </w:r>
-        <w:proofErr w:type="spellStart"/>
-        <w:r>
-          <w:rPr>
-            <w:rStyle w:val="Hyperlink"/>
-          </w:rPr>
-          <w:t>Nishimoto</w:t>
-        </w:r>
-        <w:proofErr w:type="spellEnd"/>
-      </w:hyperlink>
-    </w:p>
-    <w:p>
-      <w:pPr>
-        <w:pStyle w:val="PargrafodaLista"/>
-      </w:pPr>
-    </w:p>
-    <w:p>
-      <w:pPr>
-        <w:pStyle w:val="PargrafodaLista"/>
-        <w:numPr>
-          <w:ilvl w:val="0"/>
-          <w:numId w:val="1"/>
-        </w:numPr>
-      </w:pPr>
-      <w:r>
-        <w:t>DATA CLEANER</w:t>
-      </w:r>
-    </w:p>
-    <w:p>
-      <w:pPr>
-        <w:pStyle w:val="PargrafodaLista"/>
-      </w:pPr>
-      <w:hyperlink w:history="1" r:id="rId10">
-        <w:proofErr w:type="spellStart"/>
-        <w:r>
-          <w:rPr>
-            <w:rStyle w:val="Hyperlink"/>
-          </w:rPr>
-          <w:t>DataCleaner</w:t>
-        </w:r>
-        <w:proofErr w:type="spellEnd"/>
-        <w:r>
-          <w:rPr>
-            <w:rStyle w:val="Hyperlink"/>
-          </w:rPr>
-          <w:t xml:space="preserve"> download | SourceForge.net</w:t>
-        </w:r>
-      </w:hyperlink>
-    </w:p>
-    <w:p>
-      <w:pPr>
-        <w:pStyle w:val="PargrafodaLista"/>
-      </w:pPr>
-    </w:p>
-    <w:p>
-      <w:pPr>
-        <w:pStyle w:val="PargrafodaLista"/>
-        <w:numPr>
-          <w:ilvl w:val="0"/>
-          <w:numId w:val="1"/>
-        </w:numPr>
-      </w:pPr>
-      <w:r>
-        <w:t>CRIE CONTAS PARA USO ON LINE EM</w:t>
-      </w:r>
-    </w:p>
-    <w:p>
-      <w:pPr>
-        <w:ind w:firstLine="708"/>
-      </w:pPr>
-      <w:hyperlink r:id="R6d4fe7b6813e4b83">
-        <w:r>
-          <w:rPr>
-            <w:rStyle w:val="Hyperlink"/>
-          </w:rPr>
-          <w:t>Tre</w:t>
-        </w:r>
-        <w:r>
-          <w:rPr>
-            <w:rStyle w:val="Hyperlink"/>
-          </w:rPr>
-          <w:t>l</w:t>
-        </w:r>
-        <w:r>
-          <w:rPr>
-            <w:rStyle w:val="Hyperlink"/>
-          </w:rPr>
-          <w:t>lo</w:t>
-        </w:r>
-      </w:hyperlink>
-    </w:p>
-    <w:p>
-      <w:pPr>
-        <w:pStyle w:val="Normal"/>
-        <w:ind w:firstLine="708"/>
-      </w:pPr>
-      <w:r>
-        <w:rPr/>
-        <w:t>e</w:t>
-      </w:r>
-    </w:p>
-    <w:p>
-      <w:pPr>
-        <w:spacing w:line="257" w:lineRule="auto"/>
-        <w:ind w:firstLine="708"/>
-      </w:pPr>
-      <w:hyperlink r:id="R38e564dc9dac4d89">
-        <w:r>
-          <w:rPr>
-            <w:rStyle w:val="Hyperlink"/>
-            <w:rFonts w:ascii="Calibri" w:hAnsi="Calibri" w:eastAsia="Calibri" w:cs="Calibri"/>
-            <w:strike w:val="0"/>
-            <w:dstrike w:val="0"/>
-            <w:noProof w:val="0"/>
-            <w:sz w:val="22"/>
-            <w:szCs w:val="22"/>
-            <w:lang w:val="pt-BR"/>
+            <w:rFonts w:ascii="Calibri" w:eastAsia="Calibri" w:hAnsi="Calibri" w:cs="Calibri"/>
           </w:rPr>
           <w:t>https://www.google.com/forms/about/</w:t>
         </w:r>
@@ -351,28 +282,25 @@
       </w:pPr>
       <w:r>
         <w:rPr>
-          <w:rFonts w:ascii="Calibri" w:hAnsi="Calibri" w:eastAsia="Calibri" w:cs="Calibri"/>
-          <w:strike w:val="0"/>
-          <w:dstrike w:val="0"/>
-          <w:noProof w:val="0"/>
+          <w:rFonts w:ascii="Calibri" w:eastAsia="Calibri" w:hAnsi="Calibri" w:cs="Calibri"/>
           <w:color w:val="0563C1"/>
-          <w:sz w:val="22"/>
-          <w:szCs w:val="22"/>
           <w:u w:val="single"/>
-          <w:lang w:val="pt-BR"/>
         </w:rPr>
         <w:t>github.com</w:t>
       </w:r>
     </w:p>
     <w:p>
       <w:pPr>
-        <w:pStyle w:val="Normal"/>
         <w:ind w:firstLine="708"/>
       </w:pPr>
     </w:p>
-    <w:p/>
+    <w:p>
+      <w:r>
+        <w:t>Esses programas precisam estar instalados o quanto antes (antes das aulas).</w:t>
+      </w:r>
+    </w:p>
     <w:sectPr>
-      <w:pgSz w:w="11906" w:h="16838" w:orient="portrait"/>
+      <w:pgSz w:w="11906" w:h="16838"/>
       <w:pgMar w:top="1417" w:right="1701" w:bottom="1417" w:left="1701" w:header="708" w:footer="708" w:gutter="0"/>
       <w:cols w:space="708"/>
       <w:docGrid w:linePitch="360"/>
@@ -483,7 +411,7 @@
   <w:docDefaults>
     <w:rPrDefault>
       <w:rPr>
-        <w:rFonts w:asciiTheme="minorHAnsi" w:hAnsiTheme="minorHAnsi" w:eastAsiaTheme="minorHAnsi" w:cstheme="minorBidi"/>
+        <w:rFonts w:asciiTheme="minorHAnsi" w:eastAsiaTheme="minorHAnsi" w:hAnsiTheme="minorHAnsi" w:cstheme="minorBidi"/>
         <w:sz w:val="22"/>
         <w:szCs w:val="22"/>
         <w:lang w:val="pt-BR" w:eastAsia="en-US" w:bidi="ar-SA"/>
@@ -498,14 +426,14 @@
   <w:latentStyles w:defLockedState="0" w:defUIPriority="99" w:defSemiHidden="0" w:defUnhideWhenUsed="0" w:defQFormat="0" w:count="376">
     <w:lsdException w:name="Normal" w:uiPriority="0" w:qFormat="1"/>
     <w:lsdException w:name="heading 1" w:uiPriority="9" w:qFormat="1"/>
-    <w:lsdException w:name="heading 2" w:uiPriority="9" w:semiHidden="1" w:unhideWhenUsed="1" w:qFormat="1"/>
-    <w:lsdException w:name="heading 3" w:uiPriority="9" w:semiHidden="1" w:unhideWhenUsed="1" w:qFormat="1"/>
-    <w:lsdException w:name="heading 4" w:uiPriority="9" w:semiHidden="1" w:unhideWhenUsed="1" w:qFormat="1"/>
-    <w:lsdException w:name="heading 5" w:uiPriority="9" w:semiHidden="1" w:unhideWhenUsed="1" w:qFormat="1"/>
-    <w:lsdException w:name="heading 6" w:uiPriority="9" w:semiHidden="1" w:unhideWhenUsed="1" w:qFormat="1"/>
-    <w:lsdException w:name="heading 7" w:uiPriority="9" w:semiHidden="1" w:unhideWhenUsed="1" w:qFormat="1"/>
-    <w:lsdException w:name="heading 8" w:uiPriority="9" w:semiHidden="1" w:unhideWhenUsed="1" w:qFormat="1"/>
-    <w:lsdException w:name="heading 9" w:uiPriority="9" w:semiHidden="1" w:unhideWhenUsed="1" w:qFormat="1"/>
+    <w:lsdException w:name="heading 2" w:semiHidden="1" w:uiPriority="9" w:unhideWhenUsed="1" w:qFormat="1"/>
+    <w:lsdException w:name="heading 3" w:semiHidden="1" w:uiPriority="9" w:unhideWhenUsed="1" w:qFormat="1"/>
+    <w:lsdException w:name="heading 4" w:semiHidden="1" w:uiPriority="9" w:unhideWhenUsed="1" w:qFormat="1"/>
+    <w:lsdException w:name="heading 5" w:semiHidden="1" w:uiPriority="9" w:unhideWhenUsed="1" w:qFormat="1"/>
+    <w:lsdException w:name="heading 6" w:semiHidden="1" w:uiPriority="9" w:unhideWhenUsed="1" w:qFormat="1"/>
+    <w:lsdException w:name="heading 7" w:semiHidden="1" w:uiPriority="9" w:unhideWhenUsed="1" w:qFormat="1"/>
+    <w:lsdException w:name="heading 8" w:semiHidden="1" w:uiPriority="9" w:unhideWhenUsed="1" w:qFormat="1"/>
+    <w:lsdException w:name="heading 9" w:semiHidden="1" w:uiPriority="9" w:unhideWhenUsed="1" w:qFormat="1"/>
     <w:lsdException w:name="index 1" w:semiHidden="1" w:unhideWhenUsed="1"/>
     <w:lsdException w:name="index 2" w:semiHidden="1" w:unhideWhenUsed="1"/>
     <w:lsdException w:name="index 3" w:semiHidden="1" w:unhideWhenUsed="1"/>
@@ -515,22 +443,22 @@
     <w:lsdException w:name="index 7" w:semiHidden="1" w:unhideWhenUsed="1"/>
     <w:lsdException w:name="index 8" w:semiHidden="1" w:unhideWhenUsed="1"/>
     <w:lsdException w:name="index 9" w:semiHidden="1" w:unhideWhenUsed="1"/>
-    <w:lsdException w:name="toc 1" w:uiPriority="39" w:semiHidden="1" w:unhideWhenUsed="1"/>
-    <w:lsdException w:name="toc 2" w:uiPriority="39" w:semiHidden="1" w:unhideWhenUsed="1"/>
-    <w:lsdException w:name="toc 3" w:uiPriority="39" w:semiHidden="1" w:unhideWhenUsed="1"/>
-    <w:lsdException w:name="toc 4" w:uiPriority="39" w:semiHidden="1" w:unhideWhenUsed="1"/>
-    <w:lsdException w:name="toc 5" w:uiPriority="39" w:semiHidden="1" w:unhideWhenUsed="1"/>
-    <w:lsdException w:name="toc 6" w:uiPriority="39" w:semiHidden="1" w:unhideWhenUsed="1"/>
-    <w:lsdException w:name="toc 7" w:uiPriority="39" w:semiHidden="1" w:unhideWhenUsed="1"/>
-    <w:lsdException w:name="toc 8" w:uiPriority="39" w:semiHidden="1" w:unhideWhenUsed="1"/>
-    <w:lsdException w:name="toc 9" w:uiPriority="39" w:semiHidden="1" w:unhideWhenUsed="1"/>
+    <w:lsdException w:name="toc 1" w:semiHidden="1" w:uiPriority="39" w:unhideWhenUsed="1"/>
+    <w:lsdException w:name="toc 2" w:semiHidden="1" w:uiPriority="39" w:unhideWhenUsed="1"/>
+    <w:lsdException w:name="toc 3" w:semiHidden="1" w:uiPriority="39" w:unhideWhenUsed="1"/>
+    <w:lsdException w:name="toc 4" w:semiHidden="1" w:uiPriority="39" w:unhideWhenUsed="1"/>
+    <w:lsdException w:name="toc 5" w:semiHidden="1" w:uiPriority="39" w:unhideWhenUsed="1"/>
+    <w:lsdException w:name="toc 6" w:semiHidden="1" w:uiPriority="39" w:unhideWhenUsed="1"/>
+    <w:lsdException w:name="toc 7" w:semiHidden="1" w:uiPriority="39" w:unhideWhenUsed="1"/>
+    <w:lsdException w:name="toc 8" w:semiHidden="1" w:uiPriority="39" w:unhideWhenUsed="1"/>
+    <w:lsdException w:name="toc 9" w:semiHidden="1" w:uiPriority="39" w:unhideWhenUsed="1"/>
     <w:lsdException w:name="Normal Indent" w:semiHidden="1" w:unhideWhenUsed="1"/>
     <w:lsdException w:name="footnote text" w:semiHidden="1" w:unhideWhenUsed="1"/>
     <w:lsdException w:name="annotation text" w:semiHidden="1" w:unhideWhenUsed="1"/>
     <w:lsdException w:name="header" w:semiHidden="1" w:unhideWhenUsed="1"/>
     <w:lsdException w:name="footer" w:semiHidden="1" w:unhideWhenUsed="1"/>
     <w:lsdException w:name="index heading" w:semiHidden="1" w:unhideWhenUsed="1"/>
-    <w:lsdException w:name="caption" w:uiPriority="35" w:semiHidden="1" w:unhideWhenUsed="1" w:qFormat="1"/>
+    <w:lsdException w:name="caption" w:semiHidden="1" w:uiPriority="35" w:unhideWhenUsed="1" w:qFormat="1"/>
     <w:lsdException w:name="table of figures" w:semiHidden="1" w:unhideWhenUsed="1"/>
     <w:lsdException w:name="envelope address" w:semiHidden="1" w:unhideWhenUsed="1"/>
     <w:lsdException w:name="envelope return" w:semiHidden="1" w:unhideWhenUsed="1"/>
@@ -561,7 +489,7 @@
     <w:lsdException w:name="Title" w:uiPriority="10" w:qFormat="1"/>
     <w:lsdException w:name="Closing" w:semiHidden="1" w:unhideWhenUsed="1"/>
     <w:lsdException w:name="Signature" w:semiHidden="1" w:unhideWhenUsed="1"/>
-    <w:lsdException w:name="Default Paragraph Font" w:uiPriority="1" w:semiHidden="1" w:unhideWhenUsed="1"/>
+    <w:lsdException w:name="Default Paragraph Font" w:semiHidden="1" w:uiPriority="1" w:unhideWhenUsed="1"/>
     <w:lsdException w:name="Body Text" w:semiHidden="1" w:unhideWhenUsed="1"/>
     <w:lsdException w:name="Body Text Indent" w:semiHidden="1" w:unhideWhenUsed="1"/>
     <w:lsdException w:name="List Continue" w:semiHidden="1" w:unhideWhenUsed="1"/>
@@ -761,8 +689,8 @@
     <w:lsdException w:name="Subtle Reference" w:uiPriority="31" w:qFormat="1"/>
     <w:lsdException w:name="Intense Reference" w:uiPriority="32" w:qFormat="1"/>
     <w:lsdException w:name="Book Title" w:uiPriority="33" w:qFormat="1"/>
-    <w:lsdException w:name="Bibliography" w:uiPriority="37" w:semiHidden="1" w:unhideWhenUsed="1"/>
-    <w:lsdException w:name="TOC Heading" w:uiPriority="39" w:semiHidden="1" w:unhideWhenUsed="1" w:qFormat="1"/>
+    <w:lsdException w:name="Bibliography" w:semiHidden="1" w:uiPriority="37" w:unhideWhenUsed="1"/>
+    <w:lsdException w:name="TOC Heading" w:semiHidden="1" w:uiPriority="39" w:unhideWhenUsed="1" w:qFormat="1"/>
     <w:lsdException w:name="Plain Table 1" w:uiPriority="41"/>
     <w:lsdException w:name="Plain Table 2" w:uiPriority="42"/>
     <w:lsdException w:name="Plain Table 3" w:uiPriority="43"/>
@@ -873,17 +801,17 @@
     <w:lsdException w:name="Unresolved Mention" w:semiHidden="1" w:unhideWhenUsed="1"/>
     <w:lsdException w:name="Smart Link" w:semiHidden="1" w:unhideWhenUsed="1"/>
   </w:latentStyles>
-  <w:style w:type="paragraph" w:styleId="Normal" w:default="1">
+  <w:style w:type="paragraph" w:default="1" w:styleId="Normal">
     <w:name w:val="Normal"/>
     <w:qFormat/>
   </w:style>
-  <w:style w:type="character" w:styleId="Fontepargpadro" w:default="1">
+  <w:style w:type="character" w:default="1" w:styleId="Fontepargpadro">
     <w:name w:val="Default Paragraph Font"/>
     <w:uiPriority w:val="1"/>
     <w:semiHidden/>
     <w:unhideWhenUsed/>
   </w:style>
-  <w:style w:type="table" w:styleId="Tabelanormal" w:default="1">
+  <w:style w:type="table" w:default="1" w:styleId="Tabelanormal">
     <w:name w:val="Normal Table"/>
     <w:uiPriority w:val="99"/>
     <w:semiHidden/>
@@ -898,7 +826,7 @@
       </w:tblCellMar>
     </w:tblPr>
   </w:style>
-  <w:style w:type="numbering" w:styleId="Semlista" w:default="1">
+  <w:style w:type="numbering" w:default="1" w:styleId="Semlista">
     <w:name w:val="No List"/>
     <w:uiPriority w:val="99"/>
     <w:semiHidden/>
@@ -1249,6 +1177,15 @@
 </file>
 
 <file path=customXml/item1.xml><?xml version="1.0" encoding="utf-8"?>
+<?mso-contentType ?>
+<FormTemplates xmlns="http://schemas.microsoft.com/sharepoint/v3/contenttype/forms">
+  <Display>DocumentLibraryForm</Display>
+  <Edit>DocumentLibraryForm</Edit>
+  <New>DocumentLibraryForm</New>
+</FormTemplates>
+</file>
+
+<file path=customXml/item2.xml><?xml version="1.0" encoding="utf-8"?>
 <ct:contentTypeSchema xmlns:ct="http://schemas.microsoft.com/office/2006/metadata/contentType" xmlns:ma="http://schemas.microsoft.com/office/2006/metadata/properties/metaAttributes" ct:_="" ma:_="" ma:contentTypeName="Documento" ma:contentTypeID="0x010100EC87E52000D43248A94C18BF0B36B1D8" ma:contentTypeVersion="7" ma:contentTypeDescription="Crie um novo documento." ma:contentTypeScope="" ma:versionID="e12b8c27055cb48ee3db9d6434753d55">
   <xsd:schema xmlns:xsd="http://www.w3.org/2001/XMLSchema" xmlns:xs="http://www.w3.org/2001/XMLSchema" xmlns:p="http://schemas.microsoft.com/office/2006/metadata/properties" xmlns:ns2="273e3910-5cc7-4656-b525-a71580039df0" targetNamespace="http://schemas.microsoft.com/office/2006/metadata/properties" ma:root="true" ma:fieldsID="306a7515e1a0253d348ff30ccf95b16e" ns2:_="">
     <xsd:import namespace="273e3910-5cc7-4656-b525-a71580039df0"/>
@@ -1412,15 +1349,6 @@
 </ct:contentTypeSchema>
 </file>
 
-<file path=customXml/item2.xml><?xml version="1.0" encoding="utf-8"?>
-<?mso-contentType ?>
-<FormTemplates xmlns="http://schemas.microsoft.com/sharepoint/v3/contenttype/forms">
-  <Display>DocumentLibraryForm</Display>
-  <Edit>DocumentLibraryForm</Edit>
-  <New>DocumentLibraryForm</New>
-</FormTemplates>
-</file>
-
 <file path=customXml/item3.xml><?xml version="1.0" encoding="utf-8"?>
 <p:properties xmlns:p="http://schemas.microsoft.com/office/2006/metadata/properties" xmlns:xsi="http://www.w3.org/2001/XMLSchema-instance" xmlns:pc="http://schemas.microsoft.com/office/infopath/2007/PartnerControls">
   <documentManagement/>
@@ -1428,13 +1356,36 @@
 </file>
 
 <file path=customXml/itemProps1.xml><?xml version="1.0" encoding="utf-8"?>
-<ds:datastoreItem xmlns:ds="http://schemas.openxmlformats.org/officeDocument/2006/customXml" ds:itemID="{683C18BF-6BB4-4EDC-93BE-84753C718366}"/>
+<ds:datastoreItem xmlns:ds="http://schemas.openxmlformats.org/officeDocument/2006/customXml" ds:itemID="{D576A082-99A4-43E5-82B4-E096472C36C1}">
+  <ds:schemaRefs>
+    <ds:schemaRef ds:uri="http://schemas.microsoft.com/sharepoint/v3/contenttype/forms"/>
+  </ds:schemaRefs>
+</ds:datastoreItem>
 </file>
 
 <file path=customXml/itemProps2.xml><?xml version="1.0" encoding="utf-8"?>
-<ds:datastoreItem xmlns:ds="http://schemas.openxmlformats.org/officeDocument/2006/customXml" ds:itemID="{D576A082-99A4-43E5-82B4-E096472C36C1}"/>
+<ds:datastoreItem xmlns:ds="http://schemas.openxmlformats.org/officeDocument/2006/customXml" ds:itemID="{683C18BF-6BB4-4EDC-93BE-84753C718366}">
+  <ds:schemaRefs>
+    <ds:schemaRef ds:uri="http://schemas.microsoft.com/office/2006/metadata/contentType"/>
+    <ds:schemaRef ds:uri="http://schemas.microsoft.com/office/2006/metadata/properties/metaAttributes"/>
+    <ds:schemaRef ds:uri="http://www.w3.org/2001/XMLSchema"/>
+    <ds:schemaRef ds:uri="http://schemas.microsoft.com/office/2006/metadata/properties"/>
+    <ds:schemaRef ds:uri="273e3910-5cc7-4656-b525-a71580039df0"/>
+    <ds:schemaRef ds:uri="http://schemas.microsoft.com/office/2006/documentManagement/types"/>
+    <ds:schemaRef ds:uri="http://schemas.microsoft.com/office/infopath/2007/PartnerControls"/>
+    <ds:schemaRef ds:uri="http://schemas.openxmlformats.org/package/2006/metadata/core-properties"/>
+    <ds:schemaRef ds:uri="http://purl.org/dc/elements/1.1/"/>
+    <ds:schemaRef ds:uri="http://purl.org/dc/terms/"/>
+    <ds:schemaRef ds:uri="http://schemas.microsoft.com/internal/obd"/>
+  </ds:schemaRefs>
+</ds:datastoreItem>
 </file>
 
 <file path=customXml/itemProps3.xml><?xml version="1.0" encoding="utf-8"?>
-<ds:datastoreItem xmlns:ds="http://schemas.openxmlformats.org/officeDocument/2006/customXml" ds:itemID="{1CFBF1A2-59F8-4718-87E0-D950BE931F36}"/>
+<ds:datastoreItem xmlns:ds="http://schemas.openxmlformats.org/officeDocument/2006/customXml" ds:itemID="{1CFBF1A2-59F8-4718-87E0-D950BE931F36}">
+  <ds:schemaRefs>
+    <ds:schemaRef ds:uri="http://schemas.microsoft.com/office/2006/metadata/properties"/>
+    <ds:schemaRef ds:uri="http://schemas.microsoft.com/office/infopath/2007/PartnerControls"/>
+  </ds:schemaRefs>
+</ds:datastoreItem>
 </file>
</xml_diff>